<commit_message>
Progres#5-Mempelajari Session masuk dan daftar
</commit_message>
<xml_diff>
--- a/pengerjaan/Laporan Proyek Akhir.docx
+++ b/pengerjaan/Laporan Proyek Akhir.docx
@@ -1529,7 +1529,7 @@
                 <w:noProof/>
                 <w:webHidden/>
               </w:rPr>
-              <w:t>17</w:t>
+              <w:t>20</w:t>
             </w:r>
             <w:r>
               <w:rPr>
@@ -1606,7 +1606,7 @@
                 <w:noProof/>
                 <w:webHidden/>
               </w:rPr>
-              <w:t>18</w:t>
+              <w:t>21</w:t>
             </w:r>
             <w:r>
               <w:rPr>
@@ -10308,7 +10308,15 @@
         <w:rPr>
           <w:rFonts w:ascii="Times New Roman" w:hAnsi="Times New Roman" w:cs="Times New Roman"/>
         </w:rPr>
-        <w:t xml:space="preserve"> Admin</w:t>
+        <w:t xml:space="preserve"> Ad</w:t>
+      </w:r>
+      <w:bookmarkStart w:id="11" w:name="_GoBack"/>
+      <w:bookmarkEnd w:id="11"/>
+      <w:r>
+        <w:rPr>
+          <w:rFonts w:ascii="Times New Roman" w:hAnsi="Times New Roman" w:cs="Times New Roman"/>
+        </w:rPr>
+        <w:t>min</w:t>
       </w:r>
     </w:p>
     <w:p>
@@ -14838,8 +14846,6 @@
           <w:rFonts w:ascii="Times New Roman" w:hAnsi="Times New Roman" w:cs="Times New Roman"/>
         </w:rPr>
       </w:pPr>
-      <w:bookmarkStart w:id="11" w:name="_GoBack"/>
-      <w:bookmarkEnd w:id="11"/>
     </w:p>
     <w:p>
       <w:pPr>
@@ -16710,7 +16716,7 @@
 </file>
 
 <file path=customXml/itemProps1.xml><?xml version="1.0" encoding="utf-8"?>
-<ds:datastoreItem xmlns:ds="http://schemas.openxmlformats.org/officeDocument/2006/customXml" ds:itemID="{9D962FCA-B0F4-4737-94B0-7716CDEE0109}">
+<ds:datastoreItem xmlns:ds="http://schemas.openxmlformats.org/officeDocument/2006/customXml" ds:itemID="{CA12F6BD-9894-4271-88EC-5F4EFF97E78C}">
   <ds:schemaRefs>
     <ds:schemaRef ds:uri="http://schemas.openxmlformats.org/officeDocument/2006/bibliography"/>
   </ds:schemaRefs>

</xml_diff>